<commit_message>
fill in proposal confirmation
</commit_message>
<xml_diff>
--- a/Thesis/fmpp/Tex/Proposal/Confirmation-of-Masters-Thesis-research-proposal.docx
+++ b/Thesis/fmpp/Tex/Proposal/Confirmation-of-Masters-Thesis-research-proposal.docx
@@ -1,6 +1,6 @@
 
 <file path=word/document.xml><?xml version="1.0" encoding="utf-8"?>
-<w:document xmlns:wpc="http://schemas.microsoft.com/office/word/2010/wordprocessingCanvas" xmlns:mc="http://schemas.openxmlformats.org/markup-compatibility/2006" xmlns:o="urn:schemas-microsoft-com:office:office" xmlns:r="http://schemas.openxmlformats.org/officeDocument/2006/relationships" xmlns:m="http://schemas.openxmlformats.org/officeDocument/2006/math" xmlns:v="urn:schemas-microsoft-com:vml" xmlns:wp14="http://schemas.microsoft.com/office/word/2010/wordprocessingDrawing" xmlns:wp="http://schemas.openxmlformats.org/drawingml/2006/wordprocessingDrawing" xmlns:w10="urn:schemas-microsoft-com:office:word" xmlns:w="http://schemas.openxmlformats.org/wordprocessingml/2006/main" xmlns:w14="http://schemas.microsoft.com/office/word/2010/wordml" xmlns:wpg="http://schemas.microsoft.com/office/word/2010/wordprocessingGroup" xmlns:wpi="http://schemas.microsoft.com/office/word/2010/wordprocessingInk" xmlns:wne="http://schemas.microsoft.com/office/word/2006/wordml" xmlns:wps="http://schemas.microsoft.com/office/word/2010/wordprocessingShape" mc:Ignorable="w14 wp14">
+<w:document xmlns:ve="http://schemas.openxmlformats.org/markup-compatibility/2006" xmlns:o="urn:schemas-microsoft-com:office:office" xmlns:r="http://schemas.openxmlformats.org/officeDocument/2006/relationships" xmlns:m="http://schemas.openxmlformats.org/officeDocument/2006/math" xmlns:v="urn:schemas-microsoft-com:vml" xmlns:wp="http://schemas.openxmlformats.org/drawingml/2006/wordprocessingDrawing" xmlns:w10="urn:schemas-microsoft-com:office:word" xmlns:w="http://schemas.openxmlformats.org/wordprocessingml/2006/main" xmlns:wne="http://schemas.microsoft.com/office/word/2006/wordml">
   <w:body>
     <w:p>
       <w:pPr>
@@ -327,31 +327,38 @@
           <w:sz w:val="22"/>
           <w:szCs w:val="22"/>
         </w:rPr>
-        <w:tab/>
-      </w:r>
-      <w:r>
-        <w:rPr>
-          <w:rFonts w:asciiTheme="minorHAnsi" w:hAnsiTheme="minorHAnsi" w:cstheme="minorHAnsi"/>
-          <w:sz w:val="22"/>
-          <w:szCs w:val="22"/>
-        </w:rPr>
-        <w:tab/>
-      </w:r>
-      <w:r>
-        <w:rPr>
-          <w:rFonts w:asciiTheme="minorHAnsi" w:hAnsiTheme="minorHAnsi" w:cstheme="minorHAnsi"/>
-          <w:sz w:val="22"/>
-          <w:szCs w:val="22"/>
-        </w:rPr>
-        <w:tab/>
-      </w:r>
-      <w:r>
-        <w:rPr>
-          <w:rFonts w:asciiTheme="minorHAnsi" w:hAnsiTheme="minorHAnsi" w:cstheme="minorHAnsi"/>
-          <w:sz w:val="22"/>
-          <w:szCs w:val="22"/>
-        </w:rPr>
-        <w:tab/>
+        <w:t xml:space="preserve"> Haslett</w:t>
+      </w:r>
+      <w:r>
+        <w:rPr>
+          <w:rFonts w:asciiTheme="minorHAnsi" w:hAnsiTheme="minorHAnsi" w:cstheme="minorHAnsi"/>
+          <w:sz w:val="22"/>
+          <w:szCs w:val="22"/>
+        </w:rPr>
+        <w:tab/>
+      </w:r>
+      <w:r>
+        <w:rPr>
+          <w:rFonts w:asciiTheme="minorHAnsi" w:hAnsiTheme="minorHAnsi" w:cstheme="minorHAnsi"/>
+          <w:sz w:val="22"/>
+          <w:szCs w:val="22"/>
+        </w:rPr>
+        <w:tab/>
+      </w:r>
+      <w:r>
+        <w:rPr>
+          <w:rFonts w:asciiTheme="minorHAnsi" w:hAnsiTheme="minorHAnsi" w:cstheme="minorHAnsi"/>
+          <w:sz w:val="22"/>
+          <w:szCs w:val="22"/>
+        </w:rPr>
+        <w:tab/>
+      </w:r>
+      <w:r>
+        <w:rPr>
+          <w:rFonts w:asciiTheme="minorHAnsi" w:hAnsiTheme="minorHAnsi" w:cstheme="minorHAnsi"/>
+          <w:sz w:val="22"/>
+          <w:szCs w:val="22"/>
+        </w:rPr>
         <w:t>Student ID number:</w:t>
       </w:r>
     </w:p>
@@ -381,40 +388,74 @@
           <w:sz w:val="22"/>
           <w:szCs w:val="22"/>
         </w:rPr>
-        <w:tab/>
-      </w:r>
-      <w:r>
-        <w:rPr>
-          <w:rFonts w:asciiTheme="minorHAnsi" w:hAnsiTheme="minorHAnsi" w:cstheme="minorHAnsi"/>
-          <w:sz w:val="22"/>
-          <w:szCs w:val="22"/>
-        </w:rPr>
-        <w:tab/>
-      </w:r>
-      <w:r>
-        <w:rPr>
-          <w:rFonts w:asciiTheme="minorHAnsi" w:hAnsiTheme="minorHAnsi" w:cstheme="minorHAnsi"/>
-          <w:sz w:val="22"/>
-          <w:szCs w:val="22"/>
-        </w:rPr>
-        <w:tab/>
-      </w:r>
-      <w:r>
-        <w:rPr>
-          <w:rFonts w:asciiTheme="minorHAnsi" w:hAnsiTheme="minorHAnsi" w:cstheme="minorHAnsi"/>
-          <w:sz w:val="22"/>
-          <w:szCs w:val="22"/>
-        </w:rPr>
-        <w:tab/>
-      </w:r>
-      <w:r>
-        <w:rPr>
-          <w:rFonts w:asciiTheme="minorHAnsi" w:hAnsiTheme="minorHAnsi" w:cstheme="minorHAnsi"/>
-          <w:sz w:val="22"/>
-          <w:szCs w:val="22"/>
-        </w:rPr>
-        <w:tab/>
-        <w:t>Scholarship/external funding:  □ Yes      □ No</w:t>
+        <w:t xml:space="preserve"> </w:t>
+      </w:r>
+      <w:proofErr w:type="spellStart"/>
+      <w:r>
+        <w:rPr>
+          <w:rFonts w:asciiTheme="minorHAnsi" w:hAnsiTheme="minorHAnsi" w:cstheme="minorHAnsi"/>
+          <w:sz w:val="22"/>
+          <w:szCs w:val="22"/>
+        </w:rPr>
+        <w:t>Paran</w:t>
+      </w:r>
+      <w:proofErr w:type="spellEnd"/>
+      <w:r>
+        <w:rPr>
+          <w:rFonts w:asciiTheme="minorHAnsi" w:hAnsiTheme="minorHAnsi" w:cstheme="minorHAnsi"/>
+          <w:sz w:val="22"/>
+          <w:szCs w:val="22"/>
+        </w:rPr>
+        <w:tab/>
+      </w:r>
+      <w:r>
+        <w:rPr>
+          <w:rFonts w:asciiTheme="minorHAnsi" w:hAnsiTheme="minorHAnsi" w:cstheme="minorHAnsi"/>
+          <w:sz w:val="22"/>
+          <w:szCs w:val="22"/>
+        </w:rPr>
+        <w:tab/>
+      </w:r>
+      <w:r>
+        <w:rPr>
+          <w:rFonts w:asciiTheme="minorHAnsi" w:hAnsiTheme="minorHAnsi" w:cstheme="minorHAnsi"/>
+          <w:sz w:val="22"/>
+          <w:szCs w:val="22"/>
+        </w:rPr>
+        <w:tab/>
+      </w:r>
+      <w:r>
+        <w:rPr>
+          <w:rFonts w:asciiTheme="minorHAnsi" w:hAnsiTheme="minorHAnsi" w:cstheme="minorHAnsi"/>
+          <w:sz w:val="22"/>
+          <w:szCs w:val="22"/>
+        </w:rPr>
+        <w:tab/>
+        <w:t>Scholarship</w:t>
+      </w:r>
+      <w:r>
+        <w:rPr>
+          <w:rFonts w:asciiTheme="minorHAnsi" w:hAnsiTheme="minorHAnsi" w:cstheme="minorHAnsi"/>
+          <w:sz w:val="22"/>
+          <w:szCs w:val="22"/>
+        </w:rPr>
+        <w:t xml:space="preserve">/external funding:  □ Yes    </w:t>
+      </w:r>
+      <w:r>
+        <w:rPr>
+          <w:rFonts w:asciiTheme="minorHAnsi" w:hAnsiTheme="minorHAnsi" w:cstheme="minorHAnsi"/>
+          <w:sz w:val="22"/>
+          <w:szCs w:val="22"/>
+        </w:rPr>
+        <w:sym w:font="Wingdings" w:char="F0FE"/>
+      </w:r>
+      <w:r>
+        <w:rPr>
+          <w:rFonts w:asciiTheme="minorHAnsi" w:hAnsiTheme="minorHAnsi" w:cstheme="minorHAnsi"/>
+          <w:sz w:val="22"/>
+          <w:szCs w:val="22"/>
+        </w:rPr>
+        <w:t xml:space="preserve"> No</w:t>
       </w:r>
     </w:p>
     <w:p>
@@ -443,15 +484,7 @@
           <w:sz w:val="22"/>
           <w:szCs w:val="22"/>
         </w:rPr>
-        <w:tab/>
-      </w:r>
-      <w:r>
-        <w:rPr>
-          <w:rFonts w:asciiTheme="minorHAnsi" w:hAnsiTheme="minorHAnsi" w:cstheme="minorHAnsi"/>
-          <w:sz w:val="22"/>
-          <w:szCs w:val="22"/>
-        </w:rPr>
-        <w:tab/>
+        <w:t>Masters Of Science</w:t>
       </w:r>
       <w:r>
         <w:rPr>
@@ -492,22 +525,7 @@
           <w:szCs w:val="22"/>
         </w:rPr>
         <w:tab/>
-      </w:r>
-      <w:r>
-        <w:rPr>
-          <w:rFonts w:asciiTheme="minorHAnsi" w:hAnsiTheme="minorHAnsi" w:cstheme="minorHAnsi"/>
-          <w:sz w:val="22"/>
-          <w:szCs w:val="22"/>
-        </w:rPr>
-        <w:tab/>
-      </w:r>
-      <w:r>
-        <w:rPr>
-          <w:rFonts w:asciiTheme="minorHAnsi" w:hAnsiTheme="minorHAnsi" w:cstheme="minorHAnsi"/>
-          <w:sz w:val="22"/>
-          <w:szCs w:val="22"/>
-        </w:rPr>
-        <w:tab/>
+        <w:t xml:space="preserve"> Computer Science</w:t>
       </w:r>
     </w:p>
     <w:p>
@@ -538,23 +556,21 @@
         </w:rPr>
         <w:tab/>
       </w:r>
-      <w:proofErr w:type="gramStart"/>
-      <w:r>
-        <w:rPr>
-          <w:rFonts w:asciiTheme="minorHAnsi" w:hAnsiTheme="minorHAnsi" w:cstheme="minorHAnsi"/>
-          <w:sz w:val="22"/>
-          <w:szCs w:val="22"/>
-        </w:rPr>
-        <w:t>□  Full</w:t>
-      </w:r>
-      <w:proofErr w:type="gramEnd"/>
-      <w:r>
-        <w:rPr>
-          <w:rFonts w:asciiTheme="minorHAnsi" w:hAnsiTheme="minorHAnsi" w:cstheme="minorHAnsi"/>
-          <w:sz w:val="22"/>
-          <w:szCs w:val="22"/>
-        </w:rPr>
-        <w:t>-time</w:t>
+      <w:r>
+        <w:rPr>
+          <w:rFonts w:asciiTheme="minorHAnsi" w:hAnsiTheme="minorHAnsi" w:cstheme="minorHAnsi"/>
+          <w:sz w:val="22"/>
+          <w:szCs w:val="22"/>
+        </w:rPr>
+        <w:sym w:font="Wingdings" w:char="F0FE"/>
+      </w:r>
+      <w:r>
+        <w:rPr>
+          <w:rFonts w:asciiTheme="minorHAnsi" w:hAnsiTheme="minorHAnsi" w:cstheme="minorHAnsi"/>
+          <w:sz w:val="22"/>
+          <w:szCs w:val="22"/>
+        </w:rPr>
+        <w:t xml:space="preserve">  Full-time</w:t>
       </w:r>
       <w:r>
         <w:rPr>
@@ -601,6 +617,34 @@
         </w:rPr>
         <w:t>Thesis working title:</w:t>
       </w:r>
+      <w:r>
+        <w:rPr>
+          <w:rFonts w:asciiTheme="minorHAnsi" w:hAnsiTheme="minorHAnsi" w:cstheme="minorHAnsi"/>
+          <w:sz w:val="22"/>
+          <w:szCs w:val="22"/>
+        </w:rPr>
+        <w:t xml:space="preserve"> </w:t>
+      </w:r>
+      <w:r>
+        <w:rPr>
+          <w:rFonts w:ascii="Calibri" w:hAnsi="Calibri" w:cs="Calibri"/>
+          <w:sz w:val="22"/>
+          <w:szCs w:val="22"/>
+          <w:lang/>
+        </w:rPr>
+        <w:t xml:space="preserve">Maintaining Different Java </w:t>
+      </w:r>
+      <w:proofErr w:type="spellStart"/>
+      <w:r>
+        <w:rPr>
+          <w:rFonts w:ascii="Calibri" w:hAnsi="Calibri" w:cs="Calibri"/>
+          <w:sz w:val="22"/>
+          <w:szCs w:val="22"/>
+          <w:lang/>
+        </w:rPr>
+        <w:t>Refactorings</w:t>
+      </w:r>
+      <w:proofErr w:type="spellEnd"/>
     </w:p>
     <w:p>
       <w:pPr>
@@ -622,6 +666,14 @@
         </w:rPr>
         <w:t>Supervisor’s name:</w:t>
       </w:r>
+      <w:r>
+        <w:rPr>
+          <w:rFonts w:asciiTheme="minorHAnsi" w:hAnsiTheme="minorHAnsi" w:cstheme="minorHAnsi"/>
+          <w:sz w:val="22"/>
+          <w:szCs w:val="22"/>
+        </w:rPr>
+        <w:t xml:space="preserve"> David Pearce</w:t>
+      </w:r>
     </w:p>
     <w:p>
       <w:pPr>
@@ -643,6 +695,14 @@
         </w:rPr>
         <w:t>Second or co-supervisor (if applicable):</w:t>
       </w:r>
+      <w:r>
+        <w:rPr>
+          <w:rFonts w:asciiTheme="minorHAnsi" w:hAnsiTheme="minorHAnsi" w:cstheme="minorHAnsi"/>
+          <w:sz w:val="22"/>
+          <w:szCs w:val="22"/>
+        </w:rPr>
+        <w:t xml:space="preserve"> Lindsay Groves</w:t>
+      </w:r>
     </w:p>
     <w:p>
       <w:pPr>
@@ -688,6 +748,14 @@
         </w:rPr>
         <w:t xml:space="preserve"> </w:t>
       </w:r>
+      <w:r>
+        <w:rPr>
+          <w:rFonts w:asciiTheme="minorHAnsi" w:hAnsiTheme="minorHAnsi" w:cstheme="minorHAnsi"/>
+          <w:sz w:val="22"/>
+          <w:szCs w:val="22"/>
+        </w:rPr>
+        <w:t>1/Aug/2013</w:t>
+      </w:r>
     </w:p>
     <w:p>
       <w:pPr>
@@ -765,33 +833,23 @@
           <w:sz w:val="22"/>
           <w:szCs w:val="22"/>
         </w:rPr>
-        <w:t>□</w:t>
-      </w:r>
-      <w:r>
-        <w:rPr>
-          <w:rFonts w:asciiTheme="minorHAnsi" w:hAnsiTheme="minorHAnsi" w:cstheme="minorHAnsi"/>
-          <w:sz w:val="22"/>
-          <w:szCs w:val="22"/>
-        </w:rPr>
-        <w:tab/>
-      </w:r>
-      <w:proofErr w:type="gramStart"/>
-      <w:r>
-        <w:rPr>
-          <w:rFonts w:asciiTheme="minorHAnsi" w:hAnsiTheme="minorHAnsi" w:cstheme="minorHAnsi"/>
-          <w:sz w:val="22"/>
-          <w:szCs w:val="22"/>
-        </w:rPr>
-        <w:t>My</w:t>
-      </w:r>
-      <w:proofErr w:type="gramEnd"/>
-      <w:r>
-        <w:rPr>
-          <w:rFonts w:asciiTheme="minorHAnsi" w:hAnsiTheme="minorHAnsi" w:cstheme="minorHAnsi"/>
-          <w:sz w:val="22"/>
-          <w:szCs w:val="22"/>
-        </w:rPr>
-        <w:t xml:space="preserve"> r</w:t>
+        <w:sym w:font="Wingdings" w:char="F0FE"/>
+      </w:r>
+      <w:r>
+        <w:rPr>
+          <w:rFonts w:asciiTheme="minorHAnsi" w:hAnsiTheme="minorHAnsi" w:cstheme="minorHAnsi"/>
+          <w:sz w:val="22"/>
+          <w:szCs w:val="22"/>
+        </w:rPr>
+        <w:tab/>
+      </w:r>
+      <w:r>
+        <w:rPr>
+          <w:rFonts w:asciiTheme="minorHAnsi" w:hAnsiTheme="minorHAnsi" w:cstheme="minorHAnsi"/>
+          <w:sz w:val="22"/>
+          <w:szCs w:val="22"/>
+        </w:rPr>
+        <w:t>My r</w:t>
       </w:r>
       <w:r>
         <w:rPr>
@@ -1056,7 +1114,7 @@
           <w:szCs w:val="22"/>
         </w:rPr>
       </w:pPr>
-      <w:hyperlink r:id="rId9" w:history="1">
+      <w:hyperlink r:id="rId8" w:history="1">
         <w:r>
           <w:rPr>
             <w:rStyle w:val="Hyperlink"/>
@@ -1098,7 +1156,7 @@
           <w:sz w:val="22"/>
           <w:szCs w:val="22"/>
         </w:rPr>
-        <w:t>□</w:t>
+        <w:sym w:font="Wingdings" w:char="F0FE"/>
       </w:r>
       <w:r>
         <w:rPr>
@@ -1155,7 +1213,7 @@
           <w:sz w:val="22"/>
           <w:szCs w:val="22"/>
         </w:rPr>
-        <w:t>□</w:t>
+        <w:sym w:font="Wingdings" w:char="F0FE"/>
       </w:r>
       <w:r>
         <w:rPr>
@@ -1204,7 +1262,7 @@
           <w:sz w:val="22"/>
           <w:szCs w:val="22"/>
         </w:rPr>
-        <w:t>□</w:t>
+        <w:sym w:font="Wingdings" w:char="F0FE"/>
       </w:r>
       <w:r>
         <w:rPr>
@@ -1253,7 +1311,7 @@
           <w:sz w:val="22"/>
           <w:szCs w:val="22"/>
         </w:rPr>
-        <w:t>□</w:t>
+        <w:sym w:font="Wingdings" w:char="F0FE"/>
       </w:r>
       <w:r>
         <w:rPr>
@@ -1327,17 +1385,17 @@
           <w:sz w:val="22"/>
           <w:szCs w:val="22"/>
         </w:rPr>
-        <w:t>□</w:t>
-      </w:r>
-      <w:r>
-        <w:rPr>
-          <w:rFonts w:asciiTheme="minorHAnsi" w:hAnsiTheme="minorHAnsi" w:cstheme="minorHAnsi"/>
-          <w:sz w:val="22"/>
-          <w:szCs w:val="22"/>
-        </w:rPr>
-        <w:tab/>
-      </w:r>
-      <w:hyperlink r:id="rId10" w:history="1">
+        <w:sym w:font="Wingdings" w:char="F0FE"/>
+      </w:r>
+      <w:r>
+        <w:rPr>
+          <w:rFonts w:asciiTheme="minorHAnsi" w:hAnsiTheme="minorHAnsi" w:cstheme="minorHAnsi"/>
+          <w:sz w:val="22"/>
+          <w:szCs w:val="22"/>
+        </w:rPr>
+        <w:tab/>
+      </w:r>
+      <w:hyperlink r:id="rId9" w:history="1">
         <w:r>
           <w:rPr>
             <w:rStyle w:val="Hyperlink"/>
@@ -1371,17 +1429,17 @@
           <w:sz w:val="22"/>
           <w:szCs w:val="22"/>
         </w:rPr>
-        <w:t>□</w:t>
-      </w:r>
-      <w:r>
-        <w:rPr>
-          <w:rFonts w:asciiTheme="minorHAnsi" w:hAnsiTheme="minorHAnsi" w:cstheme="minorHAnsi"/>
-          <w:sz w:val="22"/>
-          <w:szCs w:val="22"/>
-        </w:rPr>
-        <w:tab/>
-      </w:r>
-      <w:hyperlink r:id="rId11" w:history="1">
+        <w:sym w:font="Wingdings" w:char="F0FE"/>
+      </w:r>
+      <w:r>
+        <w:rPr>
+          <w:rFonts w:asciiTheme="minorHAnsi" w:hAnsiTheme="minorHAnsi" w:cstheme="minorHAnsi"/>
+          <w:sz w:val="22"/>
+          <w:szCs w:val="22"/>
+        </w:rPr>
+        <w:tab/>
+      </w:r>
+      <w:hyperlink r:id="rId10" w:history="1">
         <w:r>
           <w:rPr>
             <w:rStyle w:val="Hyperlink"/>
@@ -1415,17 +1473,17 @@
           <w:sz w:val="22"/>
           <w:szCs w:val="22"/>
         </w:rPr>
-        <w:t>□</w:t>
-      </w:r>
-      <w:r>
-        <w:rPr>
-          <w:rFonts w:asciiTheme="minorHAnsi" w:hAnsiTheme="minorHAnsi" w:cstheme="minorHAnsi"/>
-          <w:sz w:val="22"/>
-          <w:szCs w:val="22"/>
-        </w:rPr>
-        <w:tab/>
-      </w:r>
-      <w:hyperlink r:id="rId12" w:history="1">
+        <w:sym w:font="Wingdings" w:char="F0FE"/>
+      </w:r>
+      <w:r>
+        <w:rPr>
+          <w:rFonts w:asciiTheme="minorHAnsi" w:hAnsiTheme="minorHAnsi" w:cstheme="minorHAnsi"/>
+          <w:sz w:val="22"/>
+          <w:szCs w:val="22"/>
+        </w:rPr>
+        <w:tab/>
+      </w:r>
+      <w:hyperlink r:id="rId11" w:history="1">
         <w:r>
           <w:rPr>
             <w:rStyle w:val="Hyperlink"/>
@@ -1459,17 +1517,17 @@
           <w:sz w:val="22"/>
           <w:szCs w:val="22"/>
         </w:rPr>
-        <w:t>□</w:t>
-      </w:r>
-      <w:r>
-        <w:rPr>
-          <w:rFonts w:asciiTheme="minorHAnsi" w:hAnsiTheme="minorHAnsi" w:cstheme="minorHAnsi"/>
-          <w:sz w:val="22"/>
-          <w:szCs w:val="22"/>
-        </w:rPr>
-        <w:tab/>
-      </w:r>
-      <w:hyperlink r:id="rId13" w:history="1">
+        <w:sym w:font="Wingdings" w:char="F0FE"/>
+      </w:r>
+      <w:r>
+        <w:rPr>
+          <w:rFonts w:asciiTheme="minorHAnsi" w:hAnsiTheme="minorHAnsi" w:cstheme="minorHAnsi"/>
+          <w:sz w:val="22"/>
+          <w:szCs w:val="22"/>
+        </w:rPr>
+        <w:tab/>
+      </w:r>
+      <w:hyperlink r:id="rId12" w:history="1">
         <w:r>
           <w:rPr>
             <w:rStyle w:val="Hyperlink"/>
@@ -1542,7 +1600,7 @@
         </w:rPr>
         <w:t xml:space="preserve">Does your research require </w:t>
       </w:r>
-      <w:hyperlink r:id="rId14" w:history="1">
+      <w:hyperlink r:id="rId13" w:history="1">
         <w:r>
           <w:rPr>
             <w:rStyle w:val="Hyperlink"/>
@@ -1610,7 +1668,7 @@
           <w:sz w:val="22"/>
           <w:szCs w:val="22"/>
         </w:rPr>
-        <w:t xml:space="preserve">□ </w:t>
+        <w:sym w:font="Wingdings" w:char="F0FE"/>
       </w:r>
       <w:r>
         <w:rPr>
@@ -1626,6 +1684,14 @@
           <w:sz w:val="22"/>
           <w:szCs w:val="22"/>
         </w:rPr>
+        <w:t xml:space="preserve"> </w:t>
+      </w:r>
+      <w:r>
+        <w:rPr>
+          <w:rFonts w:asciiTheme="minorHAnsi" w:hAnsiTheme="minorHAnsi" w:cstheme="minorHAnsi"/>
+          <w:sz w:val="22"/>
+          <w:szCs w:val="22"/>
+        </w:rPr>
         <w:t xml:space="preserve">No </w:t>
       </w:r>
       <w:r>
@@ -1679,7 +1745,6 @@
           <w:szCs w:val="22"/>
         </w:rPr>
       </w:pPr>
-      <w:proofErr w:type="gramStart"/>
       <w:r>
         <w:rPr>
           <w:rFonts w:asciiTheme="minorHAnsi" w:hAnsiTheme="minorHAnsi" w:cstheme="minorHAnsi"/>
@@ -1688,7 +1753,6 @@
         </w:rPr>
         <w:t>□  Yes</w:t>
       </w:r>
-      <w:proofErr w:type="gramEnd"/>
       <w:r>
         <w:rPr>
           <w:rFonts w:asciiTheme="minorHAnsi" w:hAnsiTheme="minorHAnsi" w:cstheme="minorHAnsi"/>
@@ -1776,7 +1840,7 @@
       <w:tblPr>
         <w:tblStyle w:val="TableGrid"/>
         <w:tblW w:w="0" w:type="auto"/>
-        <w:tblLook w:val="04A0" w:firstRow="1" w:lastRow="0" w:firstColumn="1" w:lastColumn="0" w:noHBand="0" w:noVBand="1"/>
+        <w:tblLook w:val="04A0"/>
       </w:tblPr>
       <w:tblGrid>
         <w:gridCol w:w="2842"/>
@@ -1931,7 +1995,7 @@
       <w:tblPr>
         <w:tblStyle w:val="TableGrid"/>
         <w:tblW w:w="0" w:type="auto"/>
-        <w:tblLook w:val="04A0" w:firstRow="1" w:lastRow="0" w:firstColumn="1" w:lastColumn="0" w:noHBand="0" w:noVBand="1"/>
+        <w:tblLook w:val="04A0"/>
       </w:tblPr>
       <w:tblGrid>
         <w:gridCol w:w="8528"/>
@@ -2061,9 +2125,8 @@
           <w:sz w:val="20"/>
           <w:szCs w:val="20"/>
         </w:rPr>
-        <w:t xml:space="preserve">tected by way of trademark, patent, copyright </w:t>
-      </w:r>
-      <w:proofErr w:type="spellStart"/>
+        <w:t xml:space="preserve">tected by way of trademark, patent, copyright etc you will need to enter an agreement to protect your intellectual property rights. </w:t>
+      </w:r>
       <w:r>
         <w:rPr>
           <w:rFonts w:asciiTheme="minorHAnsi" w:hAnsiTheme="minorHAnsi" w:cstheme="minorHAnsi"/>
@@ -2071,28 +2134,9 @@
           <w:sz w:val="20"/>
           <w:szCs w:val="20"/>
         </w:rPr>
-        <w:t>etc</w:t>
-      </w:r>
-      <w:proofErr w:type="spellEnd"/>
-      <w:r>
-        <w:rPr>
-          <w:rFonts w:asciiTheme="minorHAnsi" w:hAnsiTheme="minorHAnsi" w:cstheme="minorHAnsi"/>
-          <w:i/>
-          <w:sz w:val="20"/>
-          <w:szCs w:val="20"/>
-        </w:rPr>
-        <w:t xml:space="preserve"> you will need to enter an agreement to protect your intellectual property rights. </w:t>
-      </w:r>
-      <w:r>
-        <w:rPr>
-          <w:rFonts w:asciiTheme="minorHAnsi" w:hAnsiTheme="minorHAnsi" w:cstheme="minorHAnsi"/>
-          <w:i/>
-          <w:sz w:val="20"/>
-          <w:szCs w:val="20"/>
-        </w:rPr>
         <w:t xml:space="preserve">Refer to the </w:t>
       </w:r>
-      <w:hyperlink r:id="rId15" w:history="1">
+      <w:hyperlink r:id="rId14" w:history="1">
         <w:r>
           <w:rPr>
             <w:rStyle w:val="Hyperlink"/>
@@ -2204,35 +2248,57 @@
           <w:sz w:val="22"/>
           <w:szCs w:val="22"/>
         </w:rPr>
-        <w:t xml:space="preserve"> that is </w:t>
-      </w:r>
-      <w:proofErr w:type="spellStart"/>
-      <w:r>
-        <w:rPr>
-          <w:rFonts w:asciiTheme="minorHAnsi" w:hAnsiTheme="minorHAnsi" w:cstheme="minorHAnsi"/>
-          <w:sz w:val="22"/>
-          <w:szCs w:val="22"/>
-        </w:rPr>
-        <w:t>notifiable</w:t>
-      </w:r>
-      <w:proofErr w:type="spellEnd"/>
-      <w:r>
-        <w:rPr>
-          <w:rFonts w:asciiTheme="minorHAnsi" w:hAnsiTheme="minorHAnsi" w:cstheme="minorHAnsi"/>
-          <w:sz w:val="22"/>
-          <w:szCs w:val="22"/>
-        </w:rPr>
-        <w:t xml:space="preserve"> in accordance with the University policy? </w:t>
-      </w:r>
-    </w:p>
-    <w:p>
-      <w:pPr>
-        <w:rPr>
-          <w:rFonts w:asciiTheme="minorHAnsi" w:hAnsiTheme="minorHAnsi" w:cstheme="minorHAnsi"/>
-          <w:sz w:val="22"/>
-          <w:szCs w:val="22"/>
-        </w:rPr>
-      </w:pPr>
+        <w:t xml:space="preserve"> that is notifiable in accordance with the University policy? </w:t>
+      </w:r>
+    </w:p>
+    <w:p>
+      <w:pPr>
+        <w:rPr>
+          <w:rFonts w:asciiTheme="minorHAnsi" w:hAnsiTheme="minorHAnsi" w:cstheme="minorHAnsi"/>
+          <w:sz w:val="22"/>
+          <w:szCs w:val="22"/>
+        </w:rPr>
+      </w:pPr>
+      <w:r>
+        <w:rPr>
+          <w:rFonts w:asciiTheme="minorHAnsi" w:hAnsiTheme="minorHAnsi" w:cstheme="minorHAnsi"/>
+          <w:sz w:val="22"/>
+          <w:szCs w:val="22"/>
+        </w:rPr>
+        <w:sym w:font="Wingdings" w:char="F0FE"/>
+      </w:r>
+      <w:r>
+        <w:rPr>
+          <w:rFonts w:asciiTheme="minorHAnsi" w:hAnsiTheme="minorHAnsi" w:cstheme="minorHAnsi"/>
+          <w:sz w:val="22"/>
+          <w:szCs w:val="22"/>
+        </w:rPr>
+        <w:t xml:space="preserve">  Yes</w:t>
+      </w:r>
+      <w:r>
+        <w:rPr>
+          <w:rFonts w:asciiTheme="minorHAnsi" w:hAnsiTheme="minorHAnsi" w:cstheme="minorHAnsi"/>
+          <w:sz w:val="22"/>
+          <w:szCs w:val="22"/>
+        </w:rPr>
+        <w:tab/>
+      </w:r>
+      <w:r>
+        <w:rPr>
+          <w:rFonts w:asciiTheme="minorHAnsi" w:hAnsiTheme="minorHAnsi" w:cstheme="minorHAnsi"/>
+          <w:sz w:val="22"/>
+          <w:szCs w:val="22"/>
+        </w:rPr>
+        <w:tab/>
+      </w:r>
+      <w:r>
+        <w:rPr>
+          <w:rFonts w:asciiTheme="minorHAnsi" w:hAnsiTheme="minorHAnsi" w:cstheme="minorHAnsi"/>
+          <w:sz w:val="22"/>
+          <w:szCs w:val="22"/>
+        </w:rPr>
+        <w:tab/>
+      </w:r>
       <w:proofErr w:type="gramStart"/>
       <w:r>
         <w:rPr>
@@ -2240,7 +2306,23 @@
           <w:sz w:val="22"/>
           <w:szCs w:val="22"/>
         </w:rPr>
-        <w:t>□  Yes</w:t>
+        <w:t xml:space="preserve">□ </w:t>
+      </w:r>
+      <w:r>
+        <w:rPr>
+          <w:rFonts w:asciiTheme="minorHAnsi" w:hAnsiTheme="minorHAnsi" w:cstheme="minorHAnsi"/>
+          <w:sz w:val="22"/>
+          <w:szCs w:val="22"/>
+        </w:rPr>
+        <w:t xml:space="preserve"> </w:t>
+      </w:r>
+      <w:r>
+        <w:rPr>
+          <w:rFonts w:asciiTheme="minorHAnsi" w:hAnsiTheme="minorHAnsi" w:cstheme="minorHAnsi"/>
+          <w:sz w:val="22"/>
+          <w:szCs w:val="22"/>
+        </w:rPr>
+        <w:t>No</w:t>
       </w:r>
       <w:proofErr w:type="gramEnd"/>
       <w:r>
@@ -2249,47 +2331,7 @@
           <w:sz w:val="22"/>
           <w:szCs w:val="22"/>
         </w:rPr>
-        <w:tab/>
-      </w:r>
-      <w:r>
-        <w:rPr>
-          <w:rFonts w:asciiTheme="minorHAnsi" w:hAnsiTheme="minorHAnsi" w:cstheme="minorHAnsi"/>
-          <w:sz w:val="22"/>
-          <w:szCs w:val="22"/>
-        </w:rPr>
-        <w:tab/>
-      </w:r>
-      <w:r>
-        <w:rPr>
-          <w:rFonts w:asciiTheme="minorHAnsi" w:hAnsiTheme="minorHAnsi" w:cstheme="minorHAnsi"/>
-          <w:sz w:val="22"/>
-          <w:szCs w:val="22"/>
-        </w:rPr>
-        <w:tab/>
-      </w:r>
-      <w:r>
-        <w:rPr>
-          <w:rFonts w:asciiTheme="minorHAnsi" w:hAnsiTheme="minorHAnsi" w:cstheme="minorHAnsi"/>
-          <w:sz w:val="22"/>
-          <w:szCs w:val="22"/>
-        </w:rPr>
-        <w:t xml:space="preserve">□ </w:t>
-      </w:r>
-      <w:r>
-        <w:rPr>
-          <w:rFonts w:asciiTheme="minorHAnsi" w:hAnsiTheme="minorHAnsi" w:cstheme="minorHAnsi"/>
-          <w:sz w:val="22"/>
-          <w:szCs w:val="22"/>
-        </w:rPr>
         <w:t xml:space="preserve"> </w:t>
-      </w:r>
-      <w:r>
-        <w:rPr>
-          <w:rFonts w:asciiTheme="minorHAnsi" w:hAnsiTheme="minorHAnsi" w:cstheme="minorHAnsi"/>
-          <w:sz w:val="22"/>
-          <w:szCs w:val="22"/>
-        </w:rPr>
-        <w:t xml:space="preserve">No </w:t>
       </w:r>
       <w:r>
         <w:rPr>
@@ -2354,7 +2396,7 @@
       <w:tblPr>
         <w:tblStyle w:val="TableGrid"/>
         <w:tblW w:w="0" w:type="auto"/>
-        <w:tblLook w:val="04A0" w:firstRow="1" w:lastRow="0" w:firstColumn="1" w:lastColumn="0" w:noHBand="0" w:noVBand="1"/>
+        <w:tblLook w:val="04A0"/>
       </w:tblPr>
       <w:tblGrid>
         <w:gridCol w:w="8472"/>
@@ -2372,6 +2414,14 @@
                 <w:szCs w:val="22"/>
               </w:rPr>
             </w:pPr>
+            <w:r>
+              <w:rPr>
+                <w:rFonts w:asciiTheme="minorHAnsi" w:hAnsiTheme="minorHAnsi" w:cstheme="minorHAnsi"/>
+                <w:sz w:val="22"/>
+                <w:szCs w:val="22"/>
+              </w:rPr>
+              <w:t>2/Aug/2013</w:t>
+            </w:r>
           </w:p>
         </w:tc>
       </w:tr>
@@ -2446,7 +2496,7 @@
       <w:tblPr>
         <w:tblStyle w:val="TableGrid"/>
         <w:tblW w:w="0" w:type="auto"/>
-        <w:tblLook w:val="04A0" w:firstRow="1" w:lastRow="0" w:firstColumn="1" w:lastColumn="0" w:noHBand="0" w:noVBand="1"/>
+        <w:tblLook w:val="04A0"/>
       </w:tblPr>
       <w:tblGrid>
         <w:gridCol w:w="8528"/>
@@ -2520,6 +2570,46 @@
           <w:szCs w:val="22"/>
         </w:rPr>
       </w:pPr>
+      <w:r>
+        <w:rPr>
+          <w:rFonts w:asciiTheme="minorHAnsi" w:hAnsiTheme="minorHAnsi" w:cstheme="minorHAnsi"/>
+          <w:sz w:val="22"/>
+          <w:szCs w:val="22"/>
+        </w:rPr>
+        <w:sym w:font="Wingdings" w:char="F0FE"/>
+      </w:r>
+      <w:r>
+        <w:rPr>
+          <w:rFonts w:asciiTheme="minorHAnsi" w:hAnsiTheme="minorHAnsi" w:cstheme="minorHAnsi"/>
+          <w:sz w:val="22"/>
+          <w:szCs w:val="22"/>
+        </w:rPr>
+        <w:t xml:space="preserve">  Yes</w:t>
+      </w:r>
+      <w:r>
+        <w:rPr>
+          <w:rFonts w:asciiTheme="minorHAnsi" w:hAnsiTheme="minorHAnsi" w:cstheme="minorHAnsi"/>
+          <w:sz w:val="22"/>
+          <w:szCs w:val="22"/>
+        </w:rPr>
+        <w:tab/>
+      </w:r>
+      <w:r>
+        <w:rPr>
+          <w:rFonts w:asciiTheme="minorHAnsi" w:hAnsiTheme="minorHAnsi" w:cstheme="minorHAnsi"/>
+          <w:sz w:val="22"/>
+          <w:szCs w:val="22"/>
+        </w:rPr>
+        <w:tab/>
+      </w:r>
+      <w:r>
+        <w:rPr>
+          <w:rFonts w:asciiTheme="minorHAnsi" w:hAnsiTheme="minorHAnsi" w:cstheme="minorHAnsi"/>
+          <w:sz w:val="22"/>
+          <w:szCs w:val="22"/>
+        </w:rPr>
+        <w:tab/>
+      </w:r>
       <w:proofErr w:type="gramStart"/>
       <w:r>
         <w:rPr>
@@ -2527,7 +2617,23 @@
           <w:sz w:val="22"/>
           <w:szCs w:val="22"/>
         </w:rPr>
-        <w:t>□  Yes</w:t>
+        <w:t xml:space="preserve">□ </w:t>
+      </w:r>
+      <w:r>
+        <w:rPr>
+          <w:rFonts w:asciiTheme="minorHAnsi" w:hAnsiTheme="minorHAnsi" w:cstheme="minorHAnsi"/>
+          <w:sz w:val="22"/>
+          <w:szCs w:val="22"/>
+        </w:rPr>
+        <w:t xml:space="preserve"> </w:t>
+      </w:r>
+      <w:r>
+        <w:rPr>
+          <w:rFonts w:asciiTheme="minorHAnsi" w:hAnsiTheme="minorHAnsi" w:cstheme="minorHAnsi"/>
+          <w:sz w:val="22"/>
+          <w:szCs w:val="22"/>
+        </w:rPr>
+        <w:t>No</w:t>
       </w:r>
       <w:proofErr w:type="gramEnd"/>
       <w:r>
@@ -2536,47 +2642,7 @@
           <w:sz w:val="22"/>
           <w:szCs w:val="22"/>
         </w:rPr>
-        <w:tab/>
-      </w:r>
-      <w:r>
-        <w:rPr>
-          <w:rFonts w:asciiTheme="minorHAnsi" w:hAnsiTheme="minorHAnsi" w:cstheme="minorHAnsi"/>
-          <w:sz w:val="22"/>
-          <w:szCs w:val="22"/>
-        </w:rPr>
-        <w:tab/>
-      </w:r>
-      <w:r>
-        <w:rPr>
-          <w:rFonts w:asciiTheme="minorHAnsi" w:hAnsiTheme="minorHAnsi" w:cstheme="minorHAnsi"/>
-          <w:sz w:val="22"/>
-          <w:szCs w:val="22"/>
-        </w:rPr>
-        <w:tab/>
-      </w:r>
-      <w:r>
-        <w:rPr>
-          <w:rFonts w:asciiTheme="minorHAnsi" w:hAnsiTheme="minorHAnsi" w:cstheme="minorHAnsi"/>
-          <w:sz w:val="22"/>
-          <w:szCs w:val="22"/>
-        </w:rPr>
-        <w:t xml:space="preserve">□ </w:t>
-      </w:r>
-      <w:r>
-        <w:rPr>
-          <w:rFonts w:asciiTheme="minorHAnsi" w:hAnsiTheme="minorHAnsi" w:cstheme="minorHAnsi"/>
-          <w:sz w:val="22"/>
-          <w:szCs w:val="22"/>
-        </w:rPr>
         <w:t xml:space="preserve"> </w:t>
-      </w:r>
-      <w:r>
-        <w:rPr>
-          <w:rFonts w:asciiTheme="minorHAnsi" w:hAnsiTheme="minorHAnsi" w:cstheme="minorHAnsi"/>
-          <w:sz w:val="22"/>
-          <w:szCs w:val="22"/>
-        </w:rPr>
-        <w:t xml:space="preserve">No </w:t>
       </w:r>
       <w:r>
         <w:rPr>
@@ -2649,7 +2715,7 @@
       <w:tblPr>
         <w:tblStyle w:val="TableGrid"/>
         <w:tblW w:w="0" w:type="auto"/>
-        <w:tblLook w:val="04A0" w:firstRow="1" w:lastRow="0" w:firstColumn="1" w:lastColumn="0" w:noHBand="0" w:noVBand="1"/>
+        <w:tblLook w:val="04A0"/>
       </w:tblPr>
       <w:tblGrid>
         <w:gridCol w:w="8472"/>
@@ -2710,7 +2776,7 @@
       <w:tblPr>
         <w:tblStyle w:val="TableGrid"/>
         <w:tblW w:w="0" w:type="auto"/>
-        <w:tblLook w:val="04A0" w:firstRow="1" w:lastRow="0" w:firstColumn="1" w:lastColumn="0" w:noHBand="0" w:noVBand="1"/>
+        <w:tblLook w:val="04A0"/>
       </w:tblPr>
       <w:tblGrid>
         <w:gridCol w:w="8528"/>
@@ -2728,15 +2794,222 @@
                 <w:szCs w:val="22"/>
               </w:rPr>
             </w:pPr>
-          </w:p>
-          <w:p>
-            <w:pPr>
-              <w:rPr>
-                <w:rFonts w:asciiTheme="minorHAnsi" w:hAnsiTheme="minorHAnsi" w:cstheme="minorHAnsi"/>
-                <w:sz w:val="22"/>
-                <w:szCs w:val="22"/>
-              </w:rPr>
-            </w:pPr>
+            <w:proofErr w:type="spellStart"/>
+            <w:r>
+              <w:rPr>
+                <w:rFonts w:asciiTheme="minorHAnsi" w:hAnsiTheme="minorHAnsi" w:cstheme="minorHAnsi"/>
+                <w:sz w:val="22"/>
+                <w:szCs w:val="22"/>
+              </w:rPr>
+              <w:t>JDime</w:t>
+            </w:r>
+            <w:proofErr w:type="spellEnd"/>
+            <w:r>
+              <w:rPr>
+                <w:rFonts w:asciiTheme="minorHAnsi" w:hAnsiTheme="minorHAnsi" w:cstheme="minorHAnsi"/>
+                <w:sz w:val="22"/>
+                <w:szCs w:val="22"/>
+              </w:rPr>
+              <w:t xml:space="preserve"> is the work of </w:t>
+            </w:r>
+            <w:r>
+              <w:rPr>
+                <w:rFonts w:asciiTheme="minorHAnsi" w:hAnsiTheme="minorHAnsi" w:cstheme="minorHAnsi"/>
+                <w:sz w:val="22"/>
+                <w:szCs w:val="22"/>
+              </w:rPr>
+              <w:t xml:space="preserve">the Olaf </w:t>
+            </w:r>
+            <w:proofErr w:type="spellStart"/>
+            <w:r>
+              <w:rPr>
+                <w:rFonts w:asciiTheme="minorHAnsi" w:hAnsiTheme="minorHAnsi" w:cstheme="minorHAnsi"/>
+                <w:sz w:val="22"/>
+                <w:szCs w:val="22"/>
+              </w:rPr>
+              <w:t>Leßnich</w:t>
+            </w:r>
+            <w:proofErr w:type="spellEnd"/>
+            <w:r>
+              <w:rPr>
+                <w:rFonts w:asciiTheme="minorHAnsi" w:hAnsiTheme="minorHAnsi" w:cstheme="minorHAnsi"/>
+                <w:sz w:val="22"/>
+                <w:szCs w:val="22"/>
+              </w:rPr>
+              <w:t xml:space="preserve"> </w:t>
+            </w:r>
+            <w:proofErr w:type="spellStart"/>
+            <w:r>
+              <w:rPr>
+                <w:rFonts w:asciiTheme="minorHAnsi" w:hAnsiTheme="minorHAnsi" w:cstheme="minorHAnsi"/>
+                <w:sz w:val="22"/>
+                <w:szCs w:val="22"/>
+              </w:rPr>
+              <w:t>Masters</w:t>
+            </w:r>
+            <w:proofErr w:type="spellEnd"/>
+            <w:r>
+              <w:rPr>
+                <w:rFonts w:asciiTheme="minorHAnsi" w:hAnsiTheme="minorHAnsi" w:cstheme="minorHAnsi"/>
+                <w:sz w:val="22"/>
+                <w:szCs w:val="22"/>
+              </w:rPr>
+              <w:t xml:space="preserve"> thesis</w:t>
+            </w:r>
+            <w:r>
+              <w:rPr>
+                <w:rFonts w:asciiTheme="minorHAnsi" w:hAnsiTheme="minorHAnsi" w:cstheme="minorHAnsi"/>
+                <w:sz w:val="22"/>
+                <w:szCs w:val="22"/>
+              </w:rPr>
+              <w:t xml:space="preserve"> </w:t>
+            </w:r>
+            <w:r>
+              <w:rPr>
+                <w:rFonts w:asciiTheme="minorHAnsi" w:hAnsiTheme="minorHAnsi" w:cstheme="minorHAnsi"/>
+                <w:sz w:val="22"/>
+                <w:szCs w:val="22"/>
+              </w:rPr>
+              <w:t>along with his supervisors Dr. -</w:t>
+            </w:r>
+            <w:proofErr w:type="spellStart"/>
+            <w:r>
+              <w:rPr>
+                <w:rFonts w:asciiTheme="minorHAnsi" w:hAnsiTheme="minorHAnsi" w:cstheme="minorHAnsi"/>
+                <w:sz w:val="22"/>
+                <w:szCs w:val="22"/>
+              </w:rPr>
+              <w:t>Ing</w:t>
+            </w:r>
+            <w:proofErr w:type="spellEnd"/>
+            <w:r>
+              <w:rPr>
+                <w:rFonts w:asciiTheme="minorHAnsi" w:hAnsiTheme="minorHAnsi" w:cstheme="minorHAnsi"/>
+                <w:sz w:val="22"/>
+                <w:szCs w:val="22"/>
+              </w:rPr>
+              <w:t xml:space="preserve">. Sven </w:t>
+            </w:r>
+            <w:proofErr w:type="spellStart"/>
+            <w:r>
+              <w:rPr>
+                <w:rFonts w:asciiTheme="minorHAnsi" w:hAnsiTheme="minorHAnsi" w:cstheme="minorHAnsi"/>
+                <w:sz w:val="22"/>
+                <w:szCs w:val="22"/>
+              </w:rPr>
+              <w:t>Apel</w:t>
+            </w:r>
+            <w:proofErr w:type="spellEnd"/>
+            <w:r>
+              <w:rPr>
+                <w:rFonts w:asciiTheme="minorHAnsi" w:hAnsiTheme="minorHAnsi" w:cstheme="minorHAnsi"/>
+                <w:sz w:val="22"/>
+                <w:szCs w:val="22"/>
+              </w:rPr>
+              <w:t xml:space="preserve"> and </w:t>
+            </w:r>
+            <w:r>
+              <w:rPr>
+                <w:rFonts w:asciiTheme="minorHAnsi" w:hAnsiTheme="minorHAnsi" w:cstheme="minorHAnsi"/>
+                <w:sz w:val="22"/>
+                <w:szCs w:val="22"/>
+              </w:rPr>
+              <w:t xml:space="preserve">Prof. Christian </w:t>
+            </w:r>
+            <w:proofErr w:type="spellStart"/>
+            <w:r>
+              <w:rPr>
+                <w:rFonts w:asciiTheme="minorHAnsi" w:hAnsiTheme="minorHAnsi" w:cstheme="minorHAnsi"/>
+                <w:sz w:val="22"/>
+                <w:szCs w:val="22"/>
+              </w:rPr>
+              <w:t>Lengauer</w:t>
+            </w:r>
+            <w:proofErr w:type="spellEnd"/>
+            <w:r>
+              <w:rPr>
+                <w:rFonts w:asciiTheme="minorHAnsi" w:hAnsiTheme="minorHAnsi" w:cstheme="minorHAnsi"/>
+                <w:sz w:val="22"/>
+                <w:szCs w:val="22"/>
+              </w:rPr>
+              <w:t xml:space="preserve"> Ph.D.</w:t>
+            </w:r>
+            <w:r>
+              <w:rPr>
+                <w:rFonts w:asciiTheme="minorHAnsi" w:hAnsiTheme="minorHAnsi" w:cstheme="minorHAnsi"/>
+                <w:sz w:val="22"/>
+                <w:szCs w:val="22"/>
+              </w:rPr>
+              <w:t xml:space="preserve"> </w:t>
+            </w:r>
+            <w:r>
+              <w:rPr>
+                <w:rFonts w:asciiTheme="minorHAnsi" w:hAnsiTheme="minorHAnsi" w:cstheme="minorHAnsi"/>
+                <w:sz w:val="22"/>
+                <w:szCs w:val="22"/>
+              </w:rPr>
+              <w:t>from</w:t>
+            </w:r>
+            <w:r>
+              <w:rPr>
+                <w:rFonts w:asciiTheme="minorHAnsi" w:hAnsiTheme="minorHAnsi" w:cstheme="minorHAnsi"/>
+                <w:sz w:val="22"/>
+                <w:szCs w:val="22"/>
+              </w:rPr>
+              <w:t xml:space="preserve"> </w:t>
+            </w:r>
+            <w:proofErr w:type="spellStart"/>
+            <w:r>
+              <w:rPr>
+                <w:rFonts w:asciiTheme="minorHAnsi" w:hAnsiTheme="minorHAnsi" w:cstheme="minorHAnsi"/>
+                <w:sz w:val="22"/>
+                <w:szCs w:val="22"/>
+              </w:rPr>
+              <w:t>Univsität</w:t>
+            </w:r>
+            <w:proofErr w:type="spellEnd"/>
+            <w:r>
+              <w:rPr>
+                <w:rFonts w:asciiTheme="minorHAnsi" w:hAnsiTheme="minorHAnsi" w:cstheme="minorHAnsi"/>
+                <w:sz w:val="22"/>
+                <w:szCs w:val="22"/>
+              </w:rPr>
+              <w:t xml:space="preserve"> Passau</w:t>
+            </w:r>
+            <w:r>
+              <w:rPr>
+                <w:rFonts w:asciiTheme="minorHAnsi" w:hAnsiTheme="minorHAnsi" w:cstheme="minorHAnsi"/>
+                <w:sz w:val="22"/>
+                <w:szCs w:val="22"/>
+              </w:rPr>
+              <w:t xml:space="preserve"> </w:t>
+            </w:r>
+            <w:proofErr w:type="gramStart"/>
+            <w:r>
+              <w:rPr>
+                <w:rFonts w:asciiTheme="minorHAnsi" w:hAnsiTheme="minorHAnsi" w:cstheme="minorHAnsi"/>
+                <w:sz w:val="22"/>
+                <w:szCs w:val="22"/>
+              </w:rPr>
+              <w:t>has</w:t>
+            </w:r>
+            <w:proofErr w:type="gramEnd"/>
+            <w:r>
+              <w:rPr>
+                <w:rFonts w:asciiTheme="minorHAnsi" w:hAnsiTheme="minorHAnsi" w:cstheme="minorHAnsi"/>
+                <w:sz w:val="22"/>
+                <w:szCs w:val="22"/>
+              </w:rPr>
+              <w:t xml:space="preserve"> been released under LGPL</w:t>
+            </w:r>
+            <w:r>
+              <w:rPr>
+                <w:rFonts w:asciiTheme="minorHAnsi" w:hAnsiTheme="minorHAnsi" w:cstheme="minorHAnsi"/>
+                <w:sz w:val="22"/>
+                <w:szCs w:val="22"/>
+              </w:rPr>
+              <w:t>.  Although I have requested and obtained the source for this there has been no formal consent.</w:t>
+            </w:r>
           </w:p>
           <w:p>
             <w:pPr>
@@ -2933,7 +3206,7 @@
           <w:sz w:val="22"/>
           <w:szCs w:val="22"/>
         </w:rPr>
-        <w:t>□</w:t>
+        <w:sym w:font="Wingdings" w:char="F0FE"/>
       </w:r>
       <w:r>
         <w:rPr>
@@ -2998,7 +3271,7 @@
       <w:tblPr>
         <w:tblStyle w:val="TableGrid"/>
         <w:tblW w:w="0" w:type="auto"/>
-        <w:tblLook w:val="04A0" w:firstRow="1" w:lastRow="0" w:firstColumn="1" w:lastColumn="0" w:noHBand="0" w:noVBand="1"/>
+        <w:tblLook w:val="04A0"/>
       </w:tblPr>
       <w:tblGrid>
         <w:gridCol w:w="8472"/>
@@ -3034,6 +3307,7 @@
           <w:sz w:val="22"/>
           <w:szCs w:val="22"/>
         </w:rPr>
+        <w:lastRenderedPageBreak/>
         <w:t xml:space="preserve">   </w:t>
       </w:r>
     </w:p>
@@ -3090,7 +3364,7 @@
       <w:tblPr>
         <w:tblStyle w:val="TableGrid"/>
         <w:tblW w:w="0" w:type="auto"/>
-        <w:tblLook w:val="04A0" w:firstRow="1" w:lastRow="0" w:firstColumn="1" w:lastColumn="0" w:noHBand="0" w:noVBand="1"/>
+        <w:tblLook w:val="04A0"/>
       </w:tblPr>
       <w:tblGrid>
         <w:gridCol w:w="8528"/>
@@ -3354,7 +3628,7 @@
           <w:sz w:val="22"/>
           <w:szCs w:val="22"/>
         </w:rPr>
-        <w:t>□</w:t>
+        <w:sym w:font="Wingdings" w:char="F0FE"/>
       </w:r>
       <w:r>
         <w:rPr>
@@ -3492,7 +3766,7 @@
       <w:tblPr>
         <w:tblStyle w:val="TableGrid"/>
         <w:tblW w:w="0" w:type="auto"/>
-        <w:tblLook w:val="04A0" w:firstRow="1" w:lastRow="0" w:firstColumn="1" w:lastColumn="0" w:noHBand="0" w:noVBand="1"/>
+        <w:tblLook w:val="04A0"/>
       </w:tblPr>
       <w:tblGrid>
         <w:gridCol w:w="8472"/>
@@ -3618,7 +3892,7 @@
       <w:tblPr>
         <w:tblStyle w:val="TableGrid"/>
         <w:tblW w:w="0" w:type="auto"/>
-        <w:tblLook w:val="04A0" w:firstRow="1" w:lastRow="0" w:firstColumn="1" w:lastColumn="0" w:noHBand="0" w:noVBand="1"/>
+        <w:tblLook w:val="04A0"/>
       </w:tblPr>
       <w:tblGrid>
         <w:gridCol w:w="8528"/>
@@ -3748,7 +4022,7 @@
         </w:rPr>
         <w:t xml:space="preserve">If your thesis requires resources in addition to those covered by the </w:t>
       </w:r>
-      <w:hyperlink r:id="rId16" w:history="1">
+      <w:hyperlink r:id="rId15" w:history="1">
         <w:r>
           <w:rPr>
             <w:rStyle w:val="Hyperlink"/>
@@ -3757,7 +4031,27 @@
             <w:sz w:val="20"/>
             <w:szCs w:val="20"/>
           </w:rPr>
-          <w:t>Minimum Resources Agreement</w:t>
+          <w:t>Minim</w:t>
+        </w:r>
+        <w:r>
+          <w:rPr>
+            <w:rStyle w:val="Hyperlink"/>
+            <w:rFonts w:asciiTheme="minorHAnsi" w:hAnsiTheme="minorHAnsi" w:cstheme="minorHAnsi"/>
+            <w:i/>
+            <w:sz w:val="20"/>
+            <w:szCs w:val="20"/>
+          </w:rPr>
+          <w:t>u</w:t>
+        </w:r>
+        <w:r>
+          <w:rPr>
+            <w:rStyle w:val="Hyperlink"/>
+            <w:rFonts w:asciiTheme="minorHAnsi" w:hAnsiTheme="minorHAnsi" w:cstheme="minorHAnsi"/>
+            <w:i/>
+            <w:sz w:val="20"/>
+            <w:szCs w:val="20"/>
+          </w:rPr>
+          <w:t>m Resources Agreement</w:t>
         </w:r>
       </w:hyperlink>
       <w:r>
@@ -3845,6 +4139,46 @@
           <w:szCs w:val="22"/>
         </w:rPr>
       </w:pPr>
+      <w:r>
+        <w:rPr>
+          <w:rFonts w:asciiTheme="minorHAnsi" w:hAnsiTheme="minorHAnsi" w:cstheme="minorHAnsi"/>
+          <w:sz w:val="22"/>
+          <w:szCs w:val="22"/>
+        </w:rPr>
+        <w:sym w:font="Wingdings" w:char="F0FE"/>
+      </w:r>
+      <w:r>
+        <w:rPr>
+          <w:rFonts w:asciiTheme="minorHAnsi" w:hAnsiTheme="minorHAnsi" w:cstheme="minorHAnsi"/>
+          <w:sz w:val="22"/>
+          <w:szCs w:val="22"/>
+        </w:rPr>
+        <w:t xml:space="preserve">  Yes</w:t>
+      </w:r>
+      <w:r>
+        <w:rPr>
+          <w:rFonts w:asciiTheme="minorHAnsi" w:hAnsiTheme="minorHAnsi" w:cstheme="minorHAnsi"/>
+          <w:sz w:val="22"/>
+          <w:szCs w:val="22"/>
+        </w:rPr>
+        <w:tab/>
+      </w:r>
+      <w:r>
+        <w:rPr>
+          <w:rFonts w:asciiTheme="minorHAnsi" w:hAnsiTheme="minorHAnsi" w:cstheme="minorHAnsi"/>
+          <w:sz w:val="22"/>
+          <w:szCs w:val="22"/>
+        </w:rPr>
+        <w:tab/>
+      </w:r>
+      <w:r>
+        <w:rPr>
+          <w:rFonts w:asciiTheme="minorHAnsi" w:hAnsiTheme="minorHAnsi" w:cstheme="minorHAnsi"/>
+          <w:sz w:val="22"/>
+          <w:szCs w:val="22"/>
+        </w:rPr>
+        <w:tab/>
+      </w:r>
       <w:proofErr w:type="gramStart"/>
       <w:r>
         <w:rPr>
@@ -3852,7 +4186,23 @@
           <w:sz w:val="22"/>
           <w:szCs w:val="22"/>
         </w:rPr>
-        <w:t>□  Yes</w:t>
+        <w:t xml:space="preserve">□ </w:t>
+      </w:r>
+      <w:r>
+        <w:rPr>
+          <w:rFonts w:asciiTheme="minorHAnsi" w:hAnsiTheme="minorHAnsi" w:cstheme="minorHAnsi"/>
+          <w:sz w:val="22"/>
+          <w:szCs w:val="22"/>
+        </w:rPr>
+        <w:t xml:space="preserve"> </w:t>
+      </w:r>
+      <w:r>
+        <w:rPr>
+          <w:rFonts w:asciiTheme="minorHAnsi" w:hAnsiTheme="minorHAnsi" w:cstheme="minorHAnsi"/>
+          <w:sz w:val="22"/>
+          <w:szCs w:val="22"/>
+        </w:rPr>
+        <w:t>No</w:t>
       </w:r>
       <w:proofErr w:type="gramEnd"/>
       <w:r>
@@ -3861,47 +4211,7 @@
           <w:sz w:val="22"/>
           <w:szCs w:val="22"/>
         </w:rPr>
-        <w:tab/>
-      </w:r>
-      <w:r>
-        <w:rPr>
-          <w:rFonts w:asciiTheme="minorHAnsi" w:hAnsiTheme="minorHAnsi" w:cstheme="minorHAnsi"/>
-          <w:sz w:val="22"/>
-          <w:szCs w:val="22"/>
-        </w:rPr>
-        <w:tab/>
-      </w:r>
-      <w:r>
-        <w:rPr>
-          <w:rFonts w:asciiTheme="minorHAnsi" w:hAnsiTheme="minorHAnsi" w:cstheme="minorHAnsi"/>
-          <w:sz w:val="22"/>
-          <w:szCs w:val="22"/>
-        </w:rPr>
-        <w:tab/>
-      </w:r>
-      <w:r>
-        <w:rPr>
-          <w:rFonts w:asciiTheme="minorHAnsi" w:hAnsiTheme="minorHAnsi" w:cstheme="minorHAnsi"/>
-          <w:sz w:val="22"/>
-          <w:szCs w:val="22"/>
-        </w:rPr>
-        <w:t xml:space="preserve">□ </w:t>
-      </w:r>
-      <w:r>
-        <w:rPr>
-          <w:rFonts w:asciiTheme="minorHAnsi" w:hAnsiTheme="minorHAnsi" w:cstheme="minorHAnsi"/>
-          <w:sz w:val="22"/>
-          <w:szCs w:val="22"/>
-        </w:rPr>
         <w:t xml:space="preserve"> </w:t>
-      </w:r>
-      <w:r>
-        <w:rPr>
-          <w:rFonts w:asciiTheme="minorHAnsi" w:hAnsiTheme="minorHAnsi" w:cstheme="minorHAnsi"/>
-          <w:sz w:val="22"/>
-          <w:szCs w:val="22"/>
-        </w:rPr>
-        <w:t xml:space="preserve">No </w:t>
       </w:r>
       <w:r>
         <w:rPr>
@@ -3974,7 +4284,7 @@
       <w:tblPr>
         <w:tblStyle w:val="TableGrid"/>
         <w:tblW w:w="0" w:type="auto"/>
-        <w:tblLook w:val="04A0" w:firstRow="1" w:lastRow="0" w:firstColumn="1" w:lastColumn="0" w:noHBand="0" w:noVBand="1"/>
+        <w:tblLook w:val="04A0"/>
       </w:tblPr>
       <w:tblGrid>
         <w:gridCol w:w="8528"/>
@@ -4074,7 +4384,7 @@
       <w:tblPr>
         <w:tblStyle w:val="TableGrid"/>
         <w:tblW w:w="0" w:type="auto"/>
-        <w:tblLook w:val="04A0" w:firstRow="1" w:lastRow="0" w:firstColumn="1" w:lastColumn="0" w:noHBand="0" w:noVBand="1"/>
+        <w:tblLook w:val="04A0"/>
       </w:tblPr>
       <w:tblGrid>
         <w:gridCol w:w="8528"/>
@@ -4092,6 +4402,14 @@
                 <w:szCs w:val="22"/>
               </w:rPr>
             </w:pPr>
+            <w:r>
+              <w:rPr>
+                <w:rFonts w:asciiTheme="minorHAnsi" w:hAnsiTheme="minorHAnsi" w:cstheme="minorHAnsi"/>
+                <w:sz w:val="22"/>
+                <w:szCs w:val="22"/>
+              </w:rPr>
+              <w:t>I have not as yet requested additional space for my home directory.  This however may be needed to test my thesis.</w:t>
+            </w:r>
           </w:p>
           <w:p>
             <w:pPr>
@@ -4296,21 +4614,23 @@
         </w:rPr>
         <w:tab/>
       </w:r>
-      <w:r>
-        <w:rPr>
-          <w:rFonts w:asciiTheme="minorHAnsi" w:hAnsiTheme="minorHAnsi" w:cstheme="minorHAnsi"/>
-          <w:sz w:val="22"/>
-          <w:szCs w:val="22"/>
-        </w:rPr>
-        <w:tab/>
-      </w:r>
-      <w:r>
-        <w:rPr>
-          <w:rFonts w:asciiTheme="minorHAnsi" w:hAnsiTheme="minorHAnsi" w:cstheme="minorHAnsi"/>
-          <w:sz w:val="22"/>
-          <w:szCs w:val="22"/>
-        </w:rPr>
-        <w:tab/>
+      <w:proofErr w:type="spellStart"/>
+      <w:r>
+        <w:rPr>
+          <w:rFonts w:asciiTheme="minorHAnsi" w:hAnsiTheme="minorHAnsi" w:cstheme="minorHAnsi"/>
+          <w:sz w:val="22"/>
+          <w:szCs w:val="22"/>
+        </w:rPr>
+        <w:t>Paran</w:t>
+      </w:r>
+      <w:proofErr w:type="spellEnd"/>
+      <w:r>
+        <w:rPr>
+          <w:rFonts w:asciiTheme="minorHAnsi" w:hAnsiTheme="minorHAnsi" w:cstheme="minorHAnsi"/>
+          <w:sz w:val="22"/>
+          <w:szCs w:val="22"/>
+        </w:rPr>
+        <w:t xml:space="preserve"> Haslett</w:t>
       </w:r>
       <w:r>
         <w:rPr>
@@ -4446,15 +4766,7 @@
           <w:sz w:val="22"/>
           <w:szCs w:val="22"/>
         </w:rPr>
-        <w:tab/>
-      </w:r>
-      <w:r>
-        <w:rPr>
-          <w:rFonts w:asciiTheme="minorHAnsi" w:hAnsiTheme="minorHAnsi" w:cstheme="minorHAnsi"/>
-          <w:sz w:val="22"/>
-          <w:szCs w:val="22"/>
-        </w:rPr>
-        <w:tab/>
+        <w:t>David Pearce</w:t>
       </w:r>
       <w:r>
         <w:rPr>
@@ -4565,7 +4877,6 @@
           <w:sz w:val="22"/>
           <w:szCs w:val="22"/>
         </w:rPr>
-        <w:lastRenderedPageBreak/>
         <w:t>SECTION C</w:t>
       </w:r>
     </w:p>
@@ -4641,7 +4952,7 @@
         <w:tblStyle w:val="TableGrid"/>
         <w:tblW w:w="0" w:type="auto"/>
         <w:tblLayout w:type="fixed"/>
-        <w:tblLook w:val="04A0" w:firstRow="1" w:lastRow="0" w:firstColumn="1" w:lastColumn="0" w:noHBand="0" w:noVBand="1"/>
+        <w:tblLook w:val="04A0"/>
       </w:tblPr>
       <w:tblGrid>
         <w:gridCol w:w="3227"/>
@@ -5402,24 +5713,7 @@
           <w:szCs w:val="22"/>
         </w:rPr>
         <w:tab/>
-      </w:r>
-      <w:proofErr w:type="gramStart"/>
-      <w:r>
-        <w:rPr>
-          <w:rFonts w:asciiTheme="minorHAnsi" w:hAnsiTheme="minorHAnsi" w:cstheme="minorHAnsi"/>
-          <w:sz w:val="22"/>
-          <w:szCs w:val="22"/>
-        </w:rPr>
-        <w:t>Not</w:t>
-      </w:r>
-      <w:proofErr w:type="gramEnd"/>
-      <w:r>
-        <w:rPr>
-          <w:rFonts w:asciiTheme="minorHAnsi" w:hAnsiTheme="minorHAnsi" w:cstheme="minorHAnsi"/>
-          <w:sz w:val="22"/>
-          <w:szCs w:val="22"/>
-        </w:rPr>
-        <w:t xml:space="preserve"> a</w:t>
+        <w:t>Not a</w:t>
       </w:r>
       <w:r>
         <w:rPr>
@@ -5503,7 +5797,7 @@
       <w:tblPr>
         <w:tblStyle w:val="TableGrid"/>
         <w:tblW w:w="0" w:type="auto"/>
-        <w:tblLook w:val="04A0" w:firstRow="1" w:lastRow="0" w:firstColumn="1" w:lastColumn="0" w:noHBand="0" w:noVBand="1"/>
+        <w:tblLook w:val="04A0"/>
       </w:tblPr>
       <w:tblGrid>
         <w:gridCol w:w="8528"/>
@@ -5623,7 +5917,7 @@
       <w:tblPr>
         <w:tblStyle w:val="TableGrid"/>
         <w:tblW w:w="0" w:type="auto"/>
-        <w:tblLook w:val="04A0" w:firstRow="1" w:lastRow="0" w:firstColumn="1" w:lastColumn="0" w:noHBand="0" w:noVBand="1"/>
+        <w:tblLook w:val="04A0"/>
       </w:tblPr>
       <w:tblGrid>
         <w:gridCol w:w="8528"/>
@@ -5961,23 +6255,13 @@
         </w:rPr>
         <w:tab/>
       </w:r>
-      <w:proofErr w:type="gramStart"/>
-      <w:r>
-        <w:rPr>
-          <w:rFonts w:asciiTheme="minorHAnsi" w:hAnsiTheme="minorHAnsi" w:cstheme="minorHAnsi"/>
-          <w:sz w:val="22"/>
-          <w:szCs w:val="22"/>
-        </w:rPr>
-        <w:t>Not</w:t>
-      </w:r>
-      <w:proofErr w:type="gramEnd"/>
-      <w:r>
-        <w:rPr>
-          <w:rFonts w:asciiTheme="minorHAnsi" w:hAnsiTheme="minorHAnsi" w:cstheme="minorHAnsi"/>
-          <w:sz w:val="22"/>
-          <w:szCs w:val="22"/>
-        </w:rPr>
-        <w:t xml:space="preserve"> approve</w:t>
+      <w:r>
+        <w:rPr>
+          <w:rFonts w:asciiTheme="minorHAnsi" w:hAnsiTheme="minorHAnsi" w:cstheme="minorHAnsi"/>
+          <w:sz w:val="22"/>
+          <w:szCs w:val="22"/>
+        </w:rPr>
+        <w:t>Not approve</w:t>
       </w:r>
       <w:r>
         <w:rPr>
@@ -6085,7 +6369,7 @@
       <w:tblPr>
         <w:tblStyle w:val="TableGrid"/>
         <w:tblW w:w="0" w:type="auto"/>
-        <w:tblLook w:val="04A0" w:firstRow="1" w:lastRow="0" w:firstColumn="1" w:lastColumn="0" w:noHBand="0" w:noVBand="1"/>
+        <w:tblLook w:val="04A0"/>
       </w:tblPr>
       <w:tblGrid>
         <w:gridCol w:w="8528"/>
@@ -6172,7 +6456,7 @@
       <w:tblPr>
         <w:tblStyle w:val="TableGrid"/>
         <w:tblW w:w="0" w:type="auto"/>
-        <w:tblLook w:val="04A0" w:firstRow="1" w:lastRow="0" w:firstColumn="1" w:lastColumn="0" w:noHBand="0" w:noVBand="1"/>
+        <w:tblLook w:val="04A0"/>
       </w:tblPr>
       <w:tblGrid>
         <w:gridCol w:w="8528"/>
@@ -6255,6 +6539,7 @@
           <w:sz w:val="22"/>
           <w:szCs w:val="22"/>
         </w:rPr>
+        <w:lastRenderedPageBreak/>
         <w:t>Name:</w:t>
       </w:r>
       <w:r>
@@ -6358,7 +6643,6 @@
           <w:sz w:val="22"/>
           <w:szCs w:val="22"/>
         </w:rPr>
-        <w:lastRenderedPageBreak/>
         <w:t>SECTION E</w:t>
       </w:r>
     </w:p>
@@ -6693,23 +6977,13 @@
         </w:rPr>
         <w:tab/>
       </w:r>
-      <w:proofErr w:type="gramStart"/>
-      <w:r>
-        <w:rPr>
-          <w:rFonts w:asciiTheme="minorHAnsi" w:hAnsiTheme="minorHAnsi" w:cstheme="minorHAnsi"/>
-          <w:sz w:val="22"/>
-          <w:szCs w:val="22"/>
-        </w:rPr>
-        <w:t>If</w:t>
-      </w:r>
-      <w:proofErr w:type="gramEnd"/>
-      <w:r>
-        <w:rPr>
-          <w:rFonts w:asciiTheme="minorHAnsi" w:hAnsiTheme="minorHAnsi" w:cstheme="minorHAnsi"/>
-          <w:sz w:val="22"/>
-          <w:szCs w:val="22"/>
-        </w:rPr>
-        <w:t xml:space="preserve"> there are conditions still to be met, send a</w:t>
+      <w:r>
+        <w:rPr>
+          <w:rFonts w:asciiTheme="minorHAnsi" w:hAnsiTheme="minorHAnsi" w:cstheme="minorHAnsi"/>
+          <w:sz w:val="22"/>
+          <w:szCs w:val="22"/>
+        </w:rPr>
+        <w:t>If there are conditions still to be met, send a</w:t>
       </w:r>
       <w:r>
         <w:rPr>
@@ -6745,23 +7019,13 @@
         </w:rPr>
         <w:tab/>
       </w:r>
-      <w:proofErr w:type="gramStart"/>
-      <w:r>
-        <w:rPr>
-          <w:rFonts w:asciiTheme="minorHAnsi" w:hAnsiTheme="minorHAnsi" w:cstheme="minorHAnsi"/>
-          <w:sz w:val="22"/>
-          <w:szCs w:val="22"/>
-        </w:rPr>
-        <w:t>to</w:t>
-      </w:r>
-      <w:proofErr w:type="gramEnd"/>
-      <w:r>
-        <w:rPr>
-          <w:rFonts w:asciiTheme="minorHAnsi" w:hAnsiTheme="minorHAnsi" w:cstheme="minorHAnsi"/>
-          <w:sz w:val="22"/>
-          <w:szCs w:val="22"/>
-        </w:rPr>
-        <w:t xml:space="preserve"> the Faculty Office</w:t>
+      <w:r>
+        <w:rPr>
+          <w:rFonts w:asciiTheme="minorHAnsi" w:hAnsiTheme="minorHAnsi" w:cstheme="minorHAnsi"/>
+          <w:sz w:val="22"/>
+          <w:szCs w:val="22"/>
+        </w:rPr>
+        <w:t>to the Faculty Office</w:t>
       </w:r>
       <w:r>
         <w:rPr>
@@ -6922,23 +7186,13 @@
         </w:rPr>
         <w:tab/>
       </w:r>
-      <w:proofErr w:type="gramStart"/>
-      <w:r>
-        <w:rPr>
-          <w:rFonts w:asciiTheme="minorHAnsi" w:hAnsiTheme="minorHAnsi" w:cstheme="minorHAnsi"/>
-          <w:sz w:val="22"/>
-          <w:szCs w:val="22"/>
-        </w:rPr>
-        <w:t>If</w:t>
-      </w:r>
-      <w:proofErr w:type="gramEnd"/>
-      <w:r>
-        <w:rPr>
-          <w:rFonts w:asciiTheme="minorHAnsi" w:hAnsiTheme="minorHAnsi" w:cstheme="minorHAnsi"/>
-          <w:sz w:val="22"/>
-          <w:szCs w:val="22"/>
-        </w:rPr>
-        <w:t xml:space="preserve"> the scholarship box in Section A is ticked, copy to Scholarships.</w:t>
+      <w:r>
+        <w:rPr>
+          <w:rFonts w:asciiTheme="minorHAnsi" w:hAnsiTheme="minorHAnsi" w:cstheme="minorHAnsi"/>
+          <w:sz w:val="22"/>
+          <w:szCs w:val="22"/>
+        </w:rPr>
+        <w:t>If the scholarship box in Section A is ticked, copy to Scholarships.</w:t>
       </w:r>
       <w:r>
         <w:rPr>
@@ -6976,10 +7230,10 @@
       </w:pPr>
     </w:p>
     <w:sectPr>
-      <w:headerReference w:type="default" r:id="rId17"/>
-      <w:footerReference w:type="default" r:id="rId18"/>
-      <w:headerReference w:type="first" r:id="rId19"/>
-      <w:footerReference w:type="first" r:id="rId20"/>
+      <w:headerReference w:type="default" r:id="rId16"/>
+      <w:footerReference w:type="default" r:id="rId17"/>
+      <w:headerReference w:type="first" r:id="rId18"/>
+      <w:footerReference w:type="first" r:id="rId19"/>
       <w:pgSz w:w="11906" w:h="16838"/>
       <w:pgMar w:top="1304" w:right="1797" w:bottom="1418" w:left="1797" w:header="709" w:footer="709" w:gutter="0"/>
       <w:pgNumType w:fmt="numberInDash"/>
@@ -6992,7 +7246,7 @@
 </file>
 
 <file path=word/endnotes.xml><?xml version="1.0" encoding="utf-8"?>
-<w:endnotes xmlns:wpc="http://schemas.microsoft.com/office/word/2010/wordprocessingCanvas" xmlns:mc="http://schemas.openxmlformats.org/markup-compatibility/2006" xmlns:o="urn:schemas-microsoft-com:office:office" xmlns:r="http://schemas.openxmlformats.org/officeDocument/2006/relationships" xmlns:m="http://schemas.openxmlformats.org/officeDocument/2006/math" xmlns:v="urn:schemas-microsoft-com:vml" xmlns:wp14="http://schemas.microsoft.com/office/word/2010/wordprocessingDrawing" xmlns:wp="http://schemas.openxmlformats.org/drawingml/2006/wordprocessingDrawing" xmlns:w10="urn:schemas-microsoft-com:office:word" xmlns:w="http://schemas.openxmlformats.org/wordprocessingml/2006/main" xmlns:w14="http://schemas.microsoft.com/office/word/2010/wordml" xmlns:wpg="http://schemas.microsoft.com/office/word/2010/wordprocessingGroup" xmlns:wpi="http://schemas.microsoft.com/office/word/2010/wordprocessingInk" xmlns:wne="http://schemas.microsoft.com/office/word/2006/wordml" xmlns:wps="http://schemas.microsoft.com/office/word/2010/wordprocessingShape" mc:Ignorable="w14 wp14">
+<w:endnotes xmlns:ve="http://schemas.openxmlformats.org/markup-compatibility/2006" xmlns:o="urn:schemas-microsoft-com:office:office" xmlns:r="http://schemas.openxmlformats.org/officeDocument/2006/relationships" xmlns:m="http://schemas.openxmlformats.org/officeDocument/2006/math" xmlns:v="urn:schemas-microsoft-com:vml" xmlns:wp="http://schemas.openxmlformats.org/drawingml/2006/wordprocessingDrawing" xmlns:w10="urn:schemas-microsoft-com:office:word" xmlns:w="http://schemas.openxmlformats.org/wordprocessingml/2006/main" xmlns:wne="http://schemas.microsoft.com/office/word/2006/wordml">
   <w:endnote w:type="separator" w:id="-1">
     <w:p>
       <w:r>
@@ -7011,7 +7265,7 @@
 </file>
 
 <file path=word/footer1.xml><?xml version="1.0" encoding="utf-8"?>
-<w:ftr xmlns:wpc="http://schemas.microsoft.com/office/word/2010/wordprocessingCanvas" xmlns:mc="http://schemas.openxmlformats.org/markup-compatibility/2006" xmlns:o="urn:schemas-microsoft-com:office:office" xmlns:r="http://schemas.openxmlformats.org/officeDocument/2006/relationships" xmlns:m="http://schemas.openxmlformats.org/officeDocument/2006/math" xmlns:v="urn:schemas-microsoft-com:vml" xmlns:wp14="http://schemas.microsoft.com/office/word/2010/wordprocessingDrawing" xmlns:wp="http://schemas.openxmlformats.org/drawingml/2006/wordprocessingDrawing" xmlns:w10="urn:schemas-microsoft-com:office:word" xmlns:w="http://schemas.openxmlformats.org/wordprocessingml/2006/main" xmlns:w14="http://schemas.microsoft.com/office/word/2010/wordml" xmlns:wpg="http://schemas.microsoft.com/office/word/2010/wordprocessingGroup" xmlns:wpi="http://schemas.microsoft.com/office/word/2010/wordprocessingInk" xmlns:wne="http://schemas.microsoft.com/office/word/2006/wordml" xmlns:wps="http://schemas.microsoft.com/office/word/2010/wordprocessingShape" mc:Ignorable="w14 wp14">
+<w:ftr xmlns:ve="http://schemas.openxmlformats.org/markup-compatibility/2006" xmlns:o="urn:schemas-microsoft-com:office:office" xmlns:r="http://schemas.openxmlformats.org/officeDocument/2006/relationships" xmlns:m="http://schemas.openxmlformats.org/officeDocument/2006/math" xmlns:v="urn:schemas-microsoft-com:vml" xmlns:wp="http://schemas.openxmlformats.org/drawingml/2006/wordprocessingDrawing" xmlns:w10="urn:schemas-microsoft-com:office:word" xmlns:w="http://schemas.openxmlformats.org/wordprocessingml/2006/main" xmlns:wne="http://schemas.microsoft.com/office/word/2006/wordml">
   <w:p>
     <w:pPr>
       <w:pStyle w:val="Footer"/>
@@ -7095,47 +7349,17 @@
       </w:rPr>
       <w:t xml:space="preserve"> of </w:t>
     </w:r>
-    <w:r>
-      <w:rPr>
-        <w:rFonts w:asciiTheme="minorHAnsi" w:hAnsiTheme="minorHAnsi" w:cstheme="minorHAnsi"/>
-        <w:sz w:val="16"/>
-        <w:szCs w:val="16"/>
-      </w:rPr>
-      <w:fldChar w:fldCharType="begin"/>
-    </w:r>
-    <w:r>
-      <w:rPr>
-        <w:rFonts w:asciiTheme="minorHAnsi" w:hAnsiTheme="minorHAnsi" w:cstheme="minorHAnsi"/>
-        <w:sz w:val="16"/>
-        <w:szCs w:val="16"/>
-      </w:rPr>
-      <w:instrText xml:space="preserve"> NUMPAGES  \* Arabic  \* MERGEFORMAT </w:instrText>
-    </w:r>
-    <w:r>
-      <w:rPr>
-        <w:rFonts w:asciiTheme="minorHAnsi" w:hAnsiTheme="minorHAnsi" w:cstheme="minorHAnsi"/>
-        <w:sz w:val="16"/>
-        <w:szCs w:val="16"/>
-      </w:rPr>
-      <w:fldChar w:fldCharType="separate"/>
-    </w:r>
-    <w:r>
-      <w:rPr>
-        <w:rFonts w:asciiTheme="minorHAnsi" w:hAnsiTheme="minorHAnsi" w:cstheme="minorHAnsi"/>
-        <w:noProof/>
-        <w:sz w:val="16"/>
-        <w:szCs w:val="16"/>
-      </w:rPr>
-      <w:t>5</w:t>
-    </w:r>
-    <w:r>
-      <w:rPr>
-        <w:rFonts w:asciiTheme="minorHAnsi" w:hAnsiTheme="minorHAnsi" w:cstheme="minorHAnsi"/>
-        <w:sz w:val="16"/>
-        <w:szCs w:val="16"/>
-      </w:rPr>
-      <w:fldChar w:fldCharType="end"/>
-    </w:r>
+    <w:fldSimple w:instr=" NUMPAGES  \* Arabic  \* MERGEFORMAT ">
+      <w:r>
+        <w:rPr>
+          <w:rFonts w:asciiTheme="minorHAnsi" w:hAnsiTheme="minorHAnsi" w:cstheme="minorHAnsi"/>
+          <w:noProof/>
+          <w:sz w:val="16"/>
+          <w:szCs w:val="16"/>
+        </w:rPr>
+        <w:t>5</w:t>
+      </w:r>
+    </w:fldSimple>
     <w:r>
       <w:rPr>
         <w:rFonts w:asciiTheme="minorHAnsi" w:hAnsiTheme="minorHAnsi" w:cstheme="minorHAnsi"/>
@@ -7165,7 +7389,7 @@
 </file>
 
 <file path=word/footer2.xml><?xml version="1.0" encoding="utf-8"?>
-<w:ftr xmlns:wpc="http://schemas.microsoft.com/office/word/2010/wordprocessingCanvas" xmlns:mc="http://schemas.openxmlformats.org/markup-compatibility/2006" xmlns:o="urn:schemas-microsoft-com:office:office" xmlns:r="http://schemas.openxmlformats.org/officeDocument/2006/relationships" xmlns:m="http://schemas.openxmlformats.org/officeDocument/2006/math" xmlns:v="urn:schemas-microsoft-com:vml" xmlns:wp14="http://schemas.microsoft.com/office/word/2010/wordprocessingDrawing" xmlns:wp="http://schemas.openxmlformats.org/drawingml/2006/wordprocessingDrawing" xmlns:w10="urn:schemas-microsoft-com:office:word" xmlns:w="http://schemas.openxmlformats.org/wordprocessingml/2006/main" xmlns:w14="http://schemas.microsoft.com/office/word/2010/wordml" xmlns:wpg="http://schemas.microsoft.com/office/word/2010/wordprocessingGroup" xmlns:wpi="http://schemas.microsoft.com/office/word/2010/wordprocessingInk" xmlns:wne="http://schemas.microsoft.com/office/word/2006/wordml" xmlns:wps="http://schemas.microsoft.com/office/word/2010/wordprocessingShape" mc:Ignorable="w14 wp14">
+<w:ftr xmlns:ve="http://schemas.openxmlformats.org/markup-compatibility/2006" xmlns:o="urn:schemas-microsoft-com:office:office" xmlns:r="http://schemas.openxmlformats.org/officeDocument/2006/relationships" xmlns:m="http://schemas.openxmlformats.org/officeDocument/2006/math" xmlns:v="urn:schemas-microsoft-com:vml" xmlns:wp="http://schemas.openxmlformats.org/drawingml/2006/wordprocessingDrawing" xmlns:w10="urn:schemas-microsoft-com:office:word" xmlns:w="http://schemas.openxmlformats.org/wordprocessingml/2006/main" xmlns:wne="http://schemas.microsoft.com/office/word/2006/wordml">
   <w:p>
     <w:pPr>
       <w:pStyle w:val="Footer"/>
@@ -7241,7 +7465,7 @@
 </file>
 
 <file path=word/footnotes.xml><?xml version="1.0" encoding="utf-8"?>
-<w:footnotes xmlns:wpc="http://schemas.microsoft.com/office/word/2010/wordprocessingCanvas" xmlns:mc="http://schemas.openxmlformats.org/markup-compatibility/2006" xmlns:o="urn:schemas-microsoft-com:office:office" xmlns:r="http://schemas.openxmlformats.org/officeDocument/2006/relationships" xmlns:m="http://schemas.openxmlformats.org/officeDocument/2006/math" xmlns:v="urn:schemas-microsoft-com:vml" xmlns:wp14="http://schemas.microsoft.com/office/word/2010/wordprocessingDrawing" xmlns:wp="http://schemas.openxmlformats.org/drawingml/2006/wordprocessingDrawing" xmlns:w10="urn:schemas-microsoft-com:office:word" xmlns:w="http://schemas.openxmlformats.org/wordprocessingml/2006/main" xmlns:w14="http://schemas.microsoft.com/office/word/2010/wordml" xmlns:wpg="http://schemas.microsoft.com/office/word/2010/wordprocessingGroup" xmlns:wpi="http://schemas.microsoft.com/office/word/2010/wordprocessingInk" xmlns:wne="http://schemas.microsoft.com/office/word/2006/wordml" xmlns:wps="http://schemas.microsoft.com/office/word/2010/wordprocessingShape" mc:Ignorable="w14 wp14">
+<w:footnotes xmlns:ve="http://schemas.openxmlformats.org/markup-compatibility/2006" xmlns:o="urn:schemas-microsoft-com:office:office" xmlns:r="http://schemas.openxmlformats.org/officeDocument/2006/relationships" xmlns:m="http://schemas.openxmlformats.org/officeDocument/2006/math" xmlns:v="urn:schemas-microsoft-com:vml" xmlns:wp="http://schemas.openxmlformats.org/drawingml/2006/wordprocessingDrawing" xmlns:w10="urn:schemas-microsoft-com:office:word" xmlns:w="http://schemas.openxmlformats.org/wordprocessingml/2006/main" xmlns:wne="http://schemas.microsoft.com/office/word/2006/wordml">
   <w:footnote w:type="separator" w:id="-1">
     <w:p>
       <w:r>
@@ -7260,7 +7484,7 @@
 </file>
 
 <file path=word/header1.xml><?xml version="1.0" encoding="utf-8"?>
-<w:hdr xmlns:wpc="http://schemas.microsoft.com/office/word/2010/wordprocessingCanvas" xmlns:mc="http://schemas.openxmlformats.org/markup-compatibility/2006" xmlns:o="urn:schemas-microsoft-com:office:office" xmlns:r="http://schemas.openxmlformats.org/officeDocument/2006/relationships" xmlns:m="http://schemas.openxmlformats.org/officeDocument/2006/math" xmlns:v="urn:schemas-microsoft-com:vml" xmlns:wp14="http://schemas.microsoft.com/office/word/2010/wordprocessingDrawing" xmlns:wp="http://schemas.openxmlformats.org/drawingml/2006/wordprocessingDrawing" xmlns:w10="urn:schemas-microsoft-com:office:word" xmlns:w="http://schemas.openxmlformats.org/wordprocessingml/2006/main" xmlns:w14="http://schemas.microsoft.com/office/word/2010/wordml" xmlns:wpg="http://schemas.microsoft.com/office/word/2010/wordprocessingGroup" xmlns:wpi="http://schemas.microsoft.com/office/word/2010/wordprocessingInk" xmlns:wne="http://schemas.microsoft.com/office/word/2006/wordml" xmlns:wps="http://schemas.microsoft.com/office/word/2010/wordprocessingShape" mc:Ignorable="w14 wp14">
+<w:hdr xmlns:ve="http://schemas.openxmlformats.org/markup-compatibility/2006" xmlns:o="urn:schemas-microsoft-com:office:office" xmlns:r="http://schemas.openxmlformats.org/officeDocument/2006/relationships" xmlns:m="http://schemas.openxmlformats.org/officeDocument/2006/math" xmlns:v="urn:schemas-microsoft-com:vml" xmlns:wp="http://schemas.openxmlformats.org/drawingml/2006/wordprocessingDrawing" xmlns:w10="urn:schemas-microsoft-com:office:word" xmlns:w="http://schemas.openxmlformats.org/wordprocessingml/2006/main" xmlns:wne="http://schemas.microsoft.com/office/word/2006/wordml">
   <w:p>
     <w:pPr>
       <w:pStyle w:val="Header"/>
@@ -7271,7 +7495,7 @@
 </file>
 
 <file path=word/header2.xml><?xml version="1.0" encoding="utf-8"?>
-<w:hdr xmlns:wpc="http://schemas.microsoft.com/office/word/2010/wordprocessingCanvas" xmlns:mc="http://schemas.openxmlformats.org/markup-compatibility/2006" xmlns:o="urn:schemas-microsoft-com:office:office" xmlns:r="http://schemas.openxmlformats.org/officeDocument/2006/relationships" xmlns:m="http://schemas.openxmlformats.org/officeDocument/2006/math" xmlns:v="urn:schemas-microsoft-com:vml" xmlns:wp14="http://schemas.microsoft.com/office/word/2010/wordprocessingDrawing" xmlns:wp="http://schemas.openxmlformats.org/drawingml/2006/wordprocessingDrawing" xmlns:w10="urn:schemas-microsoft-com:office:word" xmlns:w="http://schemas.openxmlformats.org/wordprocessingml/2006/main" xmlns:w14="http://schemas.microsoft.com/office/word/2010/wordml" xmlns:wpg="http://schemas.microsoft.com/office/word/2010/wordprocessingGroup" xmlns:wpi="http://schemas.microsoft.com/office/word/2010/wordprocessingInk" xmlns:wne="http://schemas.microsoft.com/office/word/2006/wordml" xmlns:wps="http://schemas.microsoft.com/office/word/2010/wordprocessingShape" mc:Ignorable="w14 wp14">
+<w:hdr xmlns:ve="http://schemas.openxmlformats.org/markup-compatibility/2006" xmlns:o="urn:schemas-microsoft-com:office:office" xmlns:r="http://schemas.openxmlformats.org/officeDocument/2006/relationships" xmlns:m="http://schemas.openxmlformats.org/officeDocument/2006/math" xmlns:v="urn:schemas-microsoft-com:vml" xmlns:wp="http://schemas.openxmlformats.org/drawingml/2006/wordprocessingDrawing" xmlns:w10="urn:schemas-microsoft-com:office:word" xmlns:w="http://schemas.openxmlformats.org/wordprocessingml/2006/main" xmlns:wne="http://schemas.microsoft.com/office/word/2006/wordml">
   <w:p>
     <w:pPr>
       <w:pStyle w:val="Header"/>
@@ -7280,10 +7504,10 @@
     <w:r>
       <w:rPr>
         <w:noProof/>
-        <w:lang w:val="en-NZ"/>
+        <w:lang w:val="en-NZ" w:eastAsia="en-NZ"/>
       </w:rPr>
       <w:drawing>
-        <wp:inline distT="0" distB="0" distL="0" distR="0" wp14:anchorId="6419F519" wp14:editId="11C71E00">
+        <wp:inline distT="0" distB="0" distL="0" distR="0">
           <wp:extent cx="2880995" cy="966470"/>
           <wp:effectExtent l="0" t="0" r="0" b="5080"/>
           <wp:docPr id="4" name="Picture 4"/>
@@ -7303,7 +7527,7 @@
                   <a:blip r:embed="rId1">
                     <a:extLst>
                       <a:ext uri="{28A0092B-C50C-407E-A947-70E740481C1C}">
-                        <a14:useLocalDpi xmlns:a14="http://schemas.microsoft.com/office/drawing/2010/main" val="0"/>
+                        <a14:useLocalDpi xmlns:a14="http://schemas.microsoft.com/office/drawing/2010/main" xmlns:wps="http://schemas.microsoft.com/office/word/2010/wordprocessingShape" xmlns:wpi="http://schemas.microsoft.com/office/word/2010/wordprocessingInk" xmlns:wpg="http://schemas.microsoft.com/office/word/2010/wordprocessingGroup" xmlns:w14="http://schemas.microsoft.com/office/word/2010/wordml" xmlns:w="http://schemas.openxmlformats.org/wordprocessingml/2006/main" xmlns:w10="urn:schemas-microsoft-com:office:word" xmlns:wp14="http://schemas.microsoft.com/office/word/2010/wordprocessingDrawing" xmlns:v="urn:schemas-microsoft-com:vml" xmlns:o="urn:schemas-microsoft-com:office:office" xmlns:mc="http://schemas.openxmlformats.org/markup-compatibility/2006" xmlns:wpc="http://schemas.microsoft.com/office/word/2010/wordprocessingCanvas" xmlns="" val="0"/>
                       </a:ext>
                     </a:extLst>
                   </a:blip>
@@ -7336,7 +7560,7 @@
 </file>
 
 <file path=word/numbering.xml><?xml version="1.0" encoding="utf-8"?>
-<w:numbering xmlns:wpc="http://schemas.microsoft.com/office/word/2010/wordprocessingCanvas" xmlns:mc="http://schemas.openxmlformats.org/markup-compatibility/2006" xmlns:o="urn:schemas-microsoft-com:office:office" xmlns:r="http://schemas.openxmlformats.org/officeDocument/2006/relationships" xmlns:m="http://schemas.openxmlformats.org/officeDocument/2006/math" xmlns:v="urn:schemas-microsoft-com:vml" xmlns:wp14="http://schemas.microsoft.com/office/word/2010/wordprocessingDrawing" xmlns:wp="http://schemas.openxmlformats.org/drawingml/2006/wordprocessingDrawing" xmlns:w10="urn:schemas-microsoft-com:office:word" xmlns:w="http://schemas.openxmlformats.org/wordprocessingml/2006/main" xmlns:w14="http://schemas.microsoft.com/office/word/2010/wordml" xmlns:wpg="http://schemas.microsoft.com/office/word/2010/wordprocessingGroup" xmlns:wpi="http://schemas.microsoft.com/office/word/2010/wordprocessingInk" xmlns:wne="http://schemas.microsoft.com/office/word/2006/wordml" xmlns:wps="http://schemas.microsoft.com/office/word/2010/wordprocessingShape" mc:Ignorable="w14 wp14">
+<w:numbering xmlns:ve="http://schemas.openxmlformats.org/markup-compatibility/2006" xmlns:o="urn:schemas-microsoft-com:office:office" xmlns:r="http://schemas.openxmlformats.org/officeDocument/2006/relationships" xmlns:m="http://schemas.openxmlformats.org/officeDocument/2006/math" xmlns:v="urn:schemas-microsoft-com:vml" xmlns:wp="http://schemas.openxmlformats.org/drawingml/2006/wordprocessingDrawing" xmlns:w10="urn:schemas-microsoft-com:office:word" xmlns:w="http://schemas.openxmlformats.org/wordprocessingml/2006/main" xmlns:wne="http://schemas.microsoft.com/office/word/2006/wordml">
   <w:abstractNum w:abstractNumId="0">
     <w:nsid w:val="270B79C0"/>
     <w:multiLevelType w:val="hybridMultilevel"/>
@@ -7571,7 +7795,7 @@
 </file>
 
 <file path=word/styles.xml><?xml version="1.0" encoding="utf-8"?>
-<w:styles xmlns:mc="http://schemas.openxmlformats.org/markup-compatibility/2006" xmlns:r="http://schemas.openxmlformats.org/officeDocument/2006/relationships" xmlns:w="http://schemas.openxmlformats.org/wordprocessingml/2006/main" xmlns:w14="http://schemas.microsoft.com/office/word/2010/wordml" mc:Ignorable="w14">
+<w:styles xmlns:r="http://schemas.openxmlformats.org/officeDocument/2006/relationships" xmlns:w="http://schemas.openxmlformats.org/wordprocessingml/2006/main">
   <w:docDefaults>
     <w:rPrDefault>
       <w:rPr>
@@ -7731,6 +7955,7 @@
     <w:uiPriority w:val="99"/>
     <w:semiHidden/>
     <w:unhideWhenUsed/>
+    <w:qFormat/>
     <w:tblPr>
       <w:tblInd w:w="0" w:type="dxa"/>
       <w:tblCellMar>
@@ -8564,7 +8789,7 @@
 </file>
 
 <file path=customXml/itemProps1.xml><?xml version="1.0" encoding="utf-8"?>
-<ds:datastoreItem xmlns:ds="http://schemas.openxmlformats.org/officeDocument/2006/customXml" ds:itemID="{21096C00-8D2F-4EE5-9D30-6FCB11563DB7}">
+<ds:datastoreItem xmlns:ds="http://schemas.openxmlformats.org/officeDocument/2006/customXml" ds:itemID="{3D43AE68-E684-4710-BD48-F5FA9858829E}">
   <ds:schemaRefs>
     <ds:schemaRef ds:uri="http://schemas.openxmlformats.org/officeDocument/2006/bibliography"/>
   </ds:schemaRefs>

</xml_diff>